<commit_message>
Updateed Documents and Folder Structure
</commit_message>
<xml_diff>
--- a/Documents/FeasibilityStudyAndProjectPlan.docx
+++ b/Documents/FeasibilityStudyAndProjectPlan.docx
@@ -284,15 +284,7 @@
         <w:jc w:val="center"/>
       </w:pPr>
       <w:r>
-        <w:t xml:space="preserve">Mentor: </w:t>
-      </w:r>
-      <w:proofErr w:type="spellStart"/>
-      <w:r>
-        <w:t>Cortney</w:t>
-      </w:r>
-      <w:proofErr w:type="spellEnd"/>
-      <w:r>
-        <w:t xml:space="preserve"> Mills</w:t>
+        <w:t>Mentor: Cortney Mills</w:t>
       </w:r>
     </w:p>
     <w:p>
@@ -312,21 +304,8 @@
         <w:jc w:val="center"/>
       </w:pPr>
       <w:r>
-        <w:t xml:space="preserve">Instructor: </w:t>
-      </w:r>
-      <w:proofErr w:type="spellStart"/>
-      <w:r>
-        <w:t>Masoud</w:t>
-      </w:r>
-      <w:proofErr w:type="spellEnd"/>
-      <w:r>
-        <w:t xml:space="preserve"> </w:t>
-      </w:r>
-      <w:proofErr w:type="spellStart"/>
-      <w:r>
-        <w:t>Sadjadi</w:t>
-      </w:r>
-      <w:proofErr w:type="spellEnd"/>
+        <w:t>Instructor: Masoud Sadjadi</w:t>
+      </w:r>
     </w:p>
     <w:p>
       <w:pPr>
@@ -366,31 +345,7 @@
         <w:spacing w:line="360" w:lineRule="auto"/>
       </w:pPr>
       <w:r>
-        <w:t xml:space="preserve">This is the work of Joseph Gonzalez and Juan Gonzalez-Llanos, unless specified otherwise. </w:t>
-      </w:r>
-      <w:proofErr w:type="gramStart"/>
-      <w:r>
-        <w:t xml:space="preserve">Aid and </w:t>
-      </w:r>
-      <w:proofErr w:type="spellStart"/>
-      <w:r>
-        <w:t>guidence</w:t>
-      </w:r>
-      <w:proofErr w:type="spellEnd"/>
-      <w:r>
-        <w:t xml:space="preserve"> was provided by </w:t>
-      </w:r>
-      <w:proofErr w:type="spellStart"/>
-      <w:r>
-        <w:t>Cortney</w:t>
-      </w:r>
-      <w:proofErr w:type="spellEnd"/>
-      <w:r>
-        <w:t xml:space="preserve"> Mills and Louis Zuckerman of Picture Marketing</w:t>
-      </w:r>
-      <w:proofErr w:type="gramEnd"/>
-      <w:r>
-        <w:t>.</w:t>
+        <w:t>This is the work of Joseph Gonzalez and Juan Gonzalez-Llanos, unless specified otherwise. Aid and guidence was provided by Cortney Mills and Louis Zuckerman of Picture Marketing.</w:t>
       </w:r>
     </w:p>
     <w:p>
@@ -1734,7 +1689,13 @@
               <w:rPr>
                 <w:sz w:val="20"/>
               </w:rPr>
-              <w:t>5. References</w:t>
+              <w:t>5.</w:t>
+            </w:r>
+            <w:r>
+              <w:rPr>
+                <w:sz w:val="20"/>
+              </w:rPr>
+              <w:t xml:space="preserve"> References</w:t>
             </w:r>
           </w:p>
         </w:tc>
@@ -1799,10 +1760,18 @@
       <w:pPr>
         <w:pStyle w:val="normal0"/>
         <w:spacing w:line="360" w:lineRule="auto"/>
-        <w:ind w:left="720"/>
-      </w:pPr>
-      <w:r>
-        <w:t xml:space="preserve">This section deals with introducing our project and defining our purpose, scope, terms, and acronyms. It also deals with describing how the rest of this document will unfold, describing our feasibility study, as well as our project plan. </w:t>
+        <w:ind w:left="450"/>
+      </w:pPr>
+      <w:r>
+        <w:t xml:space="preserve">This chapter introduces the project and defines the purpose, scope, terms, and </w:t>
+      </w:r>
+      <w:r>
+        <w:t xml:space="preserve">background </w:t>
+      </w:r>
+      <w:bookmarkStart w:id="0" w:name="_GoBack"/>
+      <w:bookmarkEnd w:id="0"/>
+      <w:r>
+        <w:t xml:space="preserve"> of the system. It also deals with describing how the rest of this document will unfold using the chapter and section structure of the document.</w:t>
       </w:r>
     </w:p>
     <w:p>
@@ -1833,15 +1802,7 @@
         <w:ind w:left="720"/>
       </w:pPr>
       <w:r>
-        <w:t xml:space="preserve">The problem our project, the Social Wall, deals with is the inability for clients to display photo albums in a slideshow from social media sites and cloud storage apps in a quick, inexpensive, and efficient manner. While it is possible to accomplish, it is normally tedious to set up and gives you a very limited amount of customization on how you want to show your slideshow. It also usually costs hundreds or even thousands of dollars a month to use competing software (e.g., </w:t>
-      </w:r>
-      <w:proofErr w:type="spellStart"/>
-      <w:r>
-        <w:t>tintup</w:t>
-      </w:r>
-      <w:proofErr w:type="spellEnd"/>
-      <w:r>
-        <w:t xml:space="preserve">). </w:t>
+        <w:t xml:space="preserve">The problem our project, the Social Wall, deals with is the inability for clients to display photo albums in a slideshow from social media sites and cloud storage apps in a quick, inexpensive, and efficient manner. While it is possible to accomplish, it is normally tedious to set up and gives you a very limited amount of customization on how you want to show your slideshow. It also usually costs hundreds or even thousands of dollars a month to use competing software (e.g., tintup). </w:t>
       </w:r>
     </w:p>
     <w:p>
@@ -1872,35 +1833,11 @@
         <w:ind w:left="720"/>
       </w:pPr>
       <w:r>
-        <w:t xml:space="preserve">The company we are working with for this web </w:t>
-      </w:r>
-      <w:proofErr w:type="gramStart"/>
-      <w:r>
-        <w:t>application</w:t>
+        <w:t>The company we are working with for this web application</w:t>
       </w:r>
       <w:r>
         <w:tab/>
-        <w:t>,</w:t>
-      </w:r>
-      <w:proofErr w:type="gramEnd"/>
-      <w:r>
-        <w:t xml:space="preserve"> Picture Marketing, is known for their apps and products, like </w:t>
-      </w:r>
-      <w:proofErr w:type="spellStart"/>
-      <w:r>
-        <w:t>PhotoZap</w:t>
-      </w:r>
-      <w:proofErr w:type="spellEnd"/>
-      <w:r>
-        <w:t>, which provides companies with the tools to market and promote their brands. With our app, Social Wall, we will aid them in aggregating images from different locations (</w:t>
-      </w:r>
-      <w:proofErr w:type="spellStart"/>
-      <w:r>
-        <w:t>DropBox</w:t>
-      </w:r>
-      <w:proofErr w:type="spellEnd"/>
-      <w:r>
-        <w:t xml:space="preserve">, Facebook page albums, and RSS feeds) and repurpose them for event slideshows, website galleries, and other types of repurposing, so that more people can view them. </w:t>
+        <w:t xml:space="preserve">, Picture Marketing, is known for their apps and products, like PhotoZap, which provides companies with the tools to market and promote their brands. With our app, Social Wall, we will aid them in aggregating images from different locations (DropBox, Facebook page albums, and RSS feeds) and repurpose them for event slideshows, website galleries, and other types of repurposing, so that more people can view them. </w:t>
       </w:r>
     </w:p>
     <w:p>
@@ -1961,15 +1898,7 @@
         <w:ind w:left="720"/>
       </w:pPr>
       <w:r>
-        <w:t xml:space="preserve">PG - </w:t>
-      </w:r>
-      <w:proofErr w:type="spellStart"/>
-      <w:r>
-        <w:t>PhoneGap</w:t>
-      </w:r>
-      <w:proofErr w:type="spellEnd"/>
-      <w:r>
-        <w:t xml:space="preserve"> software</w:t>
+        <w:t>PG - PhoneGap software</w:t>
       </w:r>
     </w:p>
     <w:p>
@@ -1978,13 +1907,8 @@
         <w:spacing w:before="120" w:after="120" w:line="360" w:lineRule="auto"/>
         <w:ind w:left="720"/>
       </w:pPr>
-      <w:proofErr w:type="gramStart"/>
-      <w:r>
-        <w:t>h</w:t>
-      </w:r>
-      <w:proofErr w:type="gramEnd"/>
-      <w:r>
-        <w:t>/w - Hardware</w:t>
+      <w:r>
+        <w:t>h/w - Hardware</w:t>
       </w:r>
     </w:p>
     <w:p>
@@ -1993,13 +1917,8 @@
         <w:spacing w:before="120" w:after="120" w:line="360" w:lineRule="auto"/>
         <w:ind w:left="720"/>
       </w:pPr>
-      <w:proofErr w:type="gramStart"/>
-      <w:r>
-        <w:t>s</w:t>
-      </w:r>
-      <w:proofErr w:type="gramEnd"/>
-      <w:r>
-        <w:t>/w - Software</w:t>
+      <w:r>
+        <w:t>s/w - Software</w:t>
       </w:r>
     </w:p>
     <w:p>
@@ -2050,15 +1969,7 @@
         <w:ind w:left="720"/>
       </w:pPr>
       <w:r>
-        <w:t xml:space="preserve">AJS - </w:t>
-      </w:r>
-      <w:proofErr w:type="spellStart"/>
-      <w:r>
-        <w:t>AngularJS</w:t>
-      </w:r>
-      <w:proofErr w:type="spellEnd"/>
-      <w:r>
-        <w:t xml:space="preserve"> Framework</w:t>
+        <w:t>AJS - AngularJS Framework</w:t>
       </w:r>
     </w:p>
     <w:p>
@@ -2068,15 +1979,7 @@
         <w:ind w:left="720"/>
       </w:pPr>
       <w:r>
-        <w:t xml:space="preserve">JS - </w:t>
-      </w:r>
-      <w:proofErr w:type="spellStart"/>
-      <w:r>
-        <w:t>Javascript</w:t>
-      </w:r>
-      <w:proofErr w:type="spellEnd"/>
-      <w:r>
-        <w:t xml:space="preserve"> language</w:t>
+        <w:t>JS - Javascript language</w:t>
       </w:r>
     </w:p>
     <w:p>
@@ -2363,48 +2266,24 @@
         <w:ind w:left="720"/>
       </w:pPr>
       <w:r>
-        <w:t xml:space="preserve">In the current system, there are two ways to solve this slideshow problem: doing it locally, by using broad slideshow applications like PowerPoint, or by using an expensive web application like </w:t>
-      </w:r>
-      <w:proofErr w:type="spellStart"/>
-      <w:r>
-        <w:t>Tintup</w:t>
-      </w:r>
-      <w:proofErr w:type="spellEnd"/>
-      <w:r>
-        <w:t>. To display a slideshow locally, the consumer has to either download the images directly into their device and run it through a desktop slideshow application, or click through each individual image directly through social media site and display the images that way. This current system forces companies forces companies to dedicate time and resources for the creation of an appealing final product.</w:t>
-      </w:r>
-    </w:p>
-    <w:p>
-      <w:pPr>
-        <w:pStyle w:val="normal0"/>
-        <w:spacing w:line="360" w:lineRule="auto"/>
-        <w:ind w:left="720"/>
-      </w:pPr>
-    </w:p>
-    <w:p>
-      <w:pPr>
-        <w:pStyle w:val="normal0"/>
-        <w:spacing w:line="360" w:lineRule="auto"/>
-        <w:ind w:left="720"/>
-      </w:pPr>
-      <w:r>
-        <w:t xml:space="preserve">Another option for these consumers are through web application that provides this slideshow service (like </w:t>
-      </w:r>
-      <w:proofErr w:type="spellStart"/>
-      <w:r>
-        <w:t>Tintup</w:t>
-      </w:r>
-      <w:proofErr w:type="spellEnd"/>
-      <w:r>
-        <w:t xml:space="preserve"> or </w:t>
-      </w:r>
-      <w:proofErr w:type="spellStart"/>
-      <w:r>
-        <w:t>Postano</w:t>
-      </w:r>
-      <w:proofErr w:type="spellEnd"/>
-      <w:r>
-        <w:t xml:space="preserve">). These services, while useful, can be rather costly, and can cost upwards of $1,000 a month (or more). While it might be affordable for some companies, it is a price that is too much for others, as well as individual users. These options, however, limit the amount of customization options. For example, there are no options for transition effects, background music, etc.  </w:t>
+        <w:t>In the current system, there are two ways to solve this slideshow problem: doing it locally, by using broad slideshow applications like PowerPoint, or by using an expensive web application like Tintup. To display a slideshow locally, the consumer has to either download the images directly into their device and run it through a desktop slideshow application, or click through each individual image directly through social media site and display the images that way. This current system forces companies forces companies to dedicate time and resources for the creation of an appealing final product.</w:t>
+      </w:r>
+    </w:p>
+    <w:p>
+      <w:pPr>
+        <w:pStyle w:val="normal0"/>
+        <w:spacing w:line="360" w:lineRule="auto"/>
+        <w:ind w:left="720"/>
+      </w:pPr>
+    </w:p>
+    <w:p>
+      <w:pPr>
+        <w:pStyle w:val="normal0"/>
+        <w:spacing w:line="360" w:lineRule="auto"/>
+        <w:ind w:left="720"/>
+      </w:pPr>
+      <w:r>
+        <w:t xml:space="preserve">Another option for these consumers are through web application that provides this slideshow service (like Tintup or Postano). These services, while useful, can be rather costly, and can cost upwards of $1,000 a month (or more). While it might be affordable for some companies, it is a price that is too much for others, as well as individual users. These options, however, limit the amount of customization options. For example, there are no options for transition effects, background music, etc.  </w:t>
       </w:r>
     </w:p>
     <w:p>
@@ -2489,12 +2368,7 @@
         <w:tab/>
       </w:r>
       <w:r>
-        <w:t xml:space="preserve">1) The system shall allow the user to generate a </w:t>
-      </w:r>
-      <w:bookmarkStart w:id="0" w:name="_GoBack"/>
-      <w:bookmarkEnd w:id="0"/>
-      <w:r>
-        <w:t>slideshow</w:t>
+        <w:t>1) The system shall allow the user to generate a slideshow</w:t>
       </w:r>
       <w:r>
         <w:t xml:space="preserve"> on a screen</w:t>
@@ -2560,15 +2434,7 @@
         <w:ind w:firstLine="720"/>
       </w:pPr>
       <w:r>
-        <w:t xml:space="preserve">7) The system shall allow the user to digest photos </w:t>
-      </w:r>
-      <w:proofErr w:type="spellStart"/>
-      <w:r>
-        <w:t>Dropbox</w:t>
-      </w:r>
-      <w:proofErr w:type="spellEnd"/>
-      <w:r>
-        <w:t xml:space="preserve"> Directory</w:t>
+        <w:t>7) The system shall allow the user to digest photos Dropbox Directory</w:t>
       </w:r>
     </w:p>
     <w:p>
@@ -2630,13 +2496,8 @@
         <w:spacing w:line="360" w:lineRule="auto"/>
         <w:ind w:firstLine="720"/>
       </w:pPr>
-      <w:proofErr w:type="gramStart"/>
-      <w:r>
-        <w:t>13)The</w:t>
-      </w:r>
-      <w:proofErr w:type="gramEnd"/>
-      <w:r>
-        <w:t xml:space="preserve"> system shall allow the user to add music to slideshow</w:t>
+      <w:r>
+        <w:t>13)The system shall allow the user to add music to slideshow</w:t>
       </w:r>
     </w:p>
     <w:p>
@@ -2705,20 +2566,7 @@
         <w:ind w:left="1440"/>
       </w:pPr>
       <w:r>
-        <w:t xml:space="preserve">Many solutions were considered for this project. One was to make a native desktop app for Windows machines. In this alternative, the consumer would enter in his/her photo source, RSS feed, Facebook, or </w:t>
-      </w:r>
-      <w:proofErr w:type="spellStart"/>
-      <w:proofErr w:type="gramStart"/>
-      <w:r>
-        <w:t>DropBox</w:t>
-      </w:r>
-      <w:proofErr w:type="spellEnd"/>
-      <w:r>
-        <w:t>,</w:t>
-      </w:r>
-      <w:proofErr w:type="gramEnd"/>
-      <w:r>
-        <w:t xml:space="preserve"> the app would save it, and generate a slideshow on the application itself. This desktop app can be developed using Microsoft Visual Studio using C# and .NET framework.</w:t>
+        <w:t>Many solutions were considered for this project. One was to make a native desktop app for Windows machines. In this alternative, the consumer would enter in his/her photo source, RSS feed, Facebook, or DropBox, the app would save it, and generate a slideshow on the application itself. This desktop app can be developed using Microsoft Visual Studio using C# and .NET framework.</w:t>
       </w:r>
     </w:p>
     <w:p>
@@ -2739,23 +2587,7 @@
       </w:r>
       <w:r>
         <w:lastRenderedPageBreak/>
-        <w:t xml:space="preserve">web app would be developed in </w:t>
-      </w:r>
-      <w:proofErr w:type="spellStart"/>
-      <w:r>
-        <w:t>Javascript</w:t>
-      </w:r>
-      <w:proofErr w:type="spellEnd"/>
-      <w:r>
-        <w:t xml:space="preserve">, CSS, and HTML, using the </w:t>
-      </w:r>
-      <w:proofErr w:type="spellStart"/>
-      <w:r>
-        <w:t>AngularJS</w:t>
-      </w:r>
-      <w:proofErr w:type="spellEnd"/>
-      <w:r>
-        <w:t xml:space="preserve"> framework.</w:t>
+        <w:t>web app would be developed in Javascript, CSS, and HTML, using the AngularJS framework.</w:t>
       </w:r>
     </w:p>
     <w:p>
@@ -2771,23 +2603,7 @@
         <w:ind w:left="1440"/>
       </w:pPr>
       <w:r>
-        <w:t xml:space="preserve">A third solution is to have native apps for </w:t>
-      </w:r>
-      <w:proofErr w:type="spellStart"/>
-      <w:r>
-        <w:t>iOS</w:t>
-      </w:r>
-      <w:proofErr w:type="spellEnd"/>
-      <w:r>
-        <w:t xml:space="preserve">, Android, and/or Windows Phone. This provides an even simpler alternative for consumers to generate their desired slideshow through a simple select interface. It would also be an inexpensive alternative for the SW users, since the app would likely cost less than $5 to download from their cell phone’s app store. A phone app would also make it possible to cast the application to Chrome Cast, which would make presenting the slideshow even easier. For this solution, we could develop it like the web app (JS, HTML, CSS, and AJS) and convert it into a phone app with the aid of s/w like </w:t>
-      </w:r>
-      <w:proofErr w:type="spellStart"/>
-      <w:r>
-        <w:t>PhoneGap</w:t>
-      </w:r>
-      <w:proofErr w:type="spellEnd"/>
-      <w:r>
-        <w:t>/Cordova.</w:t>
+        <w:t>A third solution is to have native apps for iOS, Android, and/or Windows Phone. This provides an even simpler alternative for consumers to generate their desired slideshow through a simple select interface. It would also be an inexpensive alternative for the SW users, since the app would likely cost less than $5 to download from their cell phone’s app store. A phone app would also make it possible to cast the application to Chrome Cast, which would make presenting the slideshow even easier. For this solution, we could develop it like the web app (JS, HTML, CSS, and AJS) and convert it into a phone app with the aid of s/w like PhoneGap/Cordova.</w:t>
       </w:r>
     </w:p>
     <w:p>
@@ -2885,15 +2701,7 @@
         <w:t xml:space="preserve">Political: </w:t>
       </w:r>
       <w:r>
-        <w:t xml:space="preserve">A description of how well received this solution would be </w:t>
-      </w:r>
-      <w:proofErr w:type="gramStart"/>
-      <w:r>
-        <w:t>from both</w:t>
-      </w:r>
-      <w:proofErr w:type="gramEnd"/>
-      <w:r>
-        <w:t xml:space="preserve"> user management, user, and organization perspective.</w:t>
+        <w:t>A description of how well received this solution would be from both user management, user, and organization perspective.</w:t>
       </w:r>
       <w:r>
         <w:rPr>
@@ -3030,15 +2838,7 @@
       </w:pPr>
       <w:r>
         <w:lastRenderedPageBreak/>
-        <w:t xml:space="preserve">Alternative 1 (Desktop Windows app) is feasible in functionality, political, technology criteria. Functionality because a large consumer base would benefit from the development of the app. Political because a simple desktop app would be </w:t>
-      </w:r>
-      <w:proofErr w:type="gramStart"/>
-      <w:r>
-        <w:t>well-received</w:t>
-      </w:r>
-      <w:proofErr w:type="gramEnd"/>
-      <w:r>
-        <w:t xml:space="preserve"> from potential users. Technology because the s/w and h/w needed to develop this app is easily attainable through various vendors. Economically, it is fairly attainable since most s/w is inexpensive. Where it fails to be feasible is in the expertise and scheduling criteria. Both Joseph and Juan are somewhat unfamiliar with developing an app for Windows machines, so that would require extra time to learn, something that negatively affects the scheduling feasibility as well. </w:t>
+        <w:t xml:space="preserve">Alternative 1 (Desktop Windows app) is feasible in functionality, political, technology criteria. Functionality because a large consumer base would benefit from the development of the app. Political because a simple desktop app would be well-received from potential users. Technology because the s/w and h/w needed to develop this app is easily attainable through various vendors. Economically, it is fairly attainable since most s/w is inexpensive. Where it fails to be feasible is in the expertise and scheduling criteria. Both Joseph and Juan are somewhat unfamiliar with developing an app for Windows machines, so that would require extra time to learn, something that negatively affects the scheduling feasibility as well. </w:t>
       </w:r>
     </w:p>
     <w:p>
@@ -3055,31 +2855,7 @@
         <w:ind w:left="1440"/>
       </w:pPr>
       <w:r>
-        <w:t xml:space="preserve">Alternative 2 (web app) is feasible in all criteria. </w:t>
-      </w:r>
-      <w:proofErr w:type="gramStart"/>
-      <w:r>
-        <w:t>Functionality because a large consumer base would benefit from the development of the app, even more so than Alternative 1.</w:t>
-      </w:r>
-      <w:proofErr w:type="gramEnd"/>
-      <w:r>
-        <w:t xml:space="preserve"> </w:t>
-      </w:r>
-      <w:proofErr w:type="gramStart"/>
-      <w:r>
-        <w:t>Political because a web app can be accessed by anyone on any device, allowing it to be accepted by many more.</w:t>
-      </w:r>
-      <w:proofErr w:type="gramEnd"/>
-      <w:r>
-        <w:t xml:space="preserve"> </w:t>
-      </w:r>
-      <w:proofErr w:type="gramStart"/>
-      <w:r>
-        <w:t>Technology and economically because, like Alternative 1, all s/w and h/w that is needed is both easily attainable, and relatively inexpensive.</w:t>
-      </w:r>
-      <w:proofErr w:type="gramEnd"/>
-      <w:r>
-        <w:t xml:space="preserve"> It passes the Expertise criteria because both developers have previous experience with JS, HTML, and CSS. </w:t>
+        <w:t xml:space="preserve">Alternative 2 (web app) is feasible in all criteria. Functionality because a large consumer base would benefit from the development of the app, even more so than Alternative 1. Political because a web app can be accessed by anyone on any device, allowing it to be accepted by many more. Technology and economically because, like Alternative 1, all s/w and h/w that is needed is both easily attainable, and relatively inexpensive. It passes the Expertise criteria because both developers have previous experience with JS, HTML, and CSS. </w:t>
       </w:r>
       <w:r>
         <w:rPr>
@@ -3122,47 +2898,23 @@
         <w:ind w:left="720"/>
       </w:pPr>
       <w:r>
-        <w:t xml:space="preserve">For Social Wall, we decided to make a web application (so that it is compatible with all OS) that retrieves photo albums from specific media sources, such as Facebook, RSS, and </w:t>
-      </w:r>
-      <w:proofErr w:type="spellStart"/>
-      <w:r>
-        <w:t>DropBox</w:t>
-      </w:r>
-      <w:proofErr w:type="spellEnd"/>
-      <w:r>
-        <w:t>, and sends it to a slideshow engine that displays it for them. This was chosen because it gives us the largest possible user base for the app. It also allows us to port the app into a native mobile application via Cordova/</w:t>
-      </w:r>
-      <w:proofErr w:type="spellStart"/>
-      <w:r>
-        <w:t>PhoneGap</w:t>
-      </w:r>
-      <w:proofErr w:type="spellEnd"/>
-      <w:r>
-        <w:t xml:space="preserve">. </w:t>
-      </w:r>
-    </w:p>
-    <w:p>
-      <w:pPr>
-        <w:pStyle w:val="normal0"/>
-        <w:spacing w:line="360" w:lineRule="auto"/>
-      </w:pPr>
-    </w:p>
-    <w:p>
-      <w:pPr>
-        <w:pStyle w:val="normal0"/>
-        <w:spacing w:line="360" w:lineRule="auto"/>
-        <w:ind w:left="720"/>
-      </w:pPr>
-      <w:r>
-        <w:t xml:space="preserve">We chose to do a mobile app because of the aforementioned </w:t>
-      </w:r>
-      <w:proofErr w:type="spellStart"/>
-      <w:r>
-        <w:t>PhoneGap</w:t>
-      </w:r>
-      <w:proofErr w:type="spellEnd"/>
-      <w:r>
-        <w:t xml:space="preserve"> software that makes it a simple port, and because it simplifies our app to the general consumer and allows them to generate a slideshow very quickly. We chose to develop for the Android OS because of the high market share it holds globally. </w:t>
+        <w:t xml:space="preserve">For Social Wall, we decided to make a web application (so that it is compatible with all OS) that retrieves photo albums from specific media sources, such as Facebook, RSS, and DropBox, and sends it to a slideshow engine that displays it for them. This was chosen because it gives us the largest possible user base for the app. It also allows us to port the app into a native mobile application via Cordova/PhoneGap. </w:t>
+      </w:r>
+    </w:p>
+    <w:p>
+      <w:pPr>
+        <w:pStyle w:val="normal0"/>
+        <w:spacing w:line="360" w:lineRule="auto"/>
+      </w:pPr>
+    </w:p>
+    <w:p>
+      <w:pPr>
+        <w:pStyle w:val="normal0"/>
+        <w:spacing w:line="360" w:lineRule="auto"/>
+        <w:ind w:left="720"/>
+      </w:pPr>
+      <w:r>
+        <w:t xml:space="preserve">We chose to do a mobile app because of the aforementioned PhoneGap software that makes it a simple port, and because it simplifies our app to the general consumer and allows them to generate a slideshow very quickly. We chose to develop for the Android OS because of the high market share it holds globally. </w:t>
       </w:r>
     </w:p>
     <w:p>
@@ -3291,14 +3043,7 @@
       </w:r>
       <w:r>
         <w:tab/>
-      </w:r>
-      <w:proofErr w:type="spellStart"/>
-      <w:r>
-        <w:t>Cortney</w:t>
-      </w:r>
-      <w:proofErr w:type="spellEnd"/>
-      <w:r>
-        <w:t xml:space="preserve"> Mills - Mentor</w:t>
+        <w:t>Cortney Mills - Mentor</w:t>
       </w:r>
     </w:p>
     <w:p>
@@ -3405,13 +3150,8 @@
         <w:ind w:hanging="359"/>
         <w:contextualSpacing/>
       </w:pPr>
-      <w:proofErr w:type="spellStart"/>
-      <w:r>
-        <w:t>GitHub</w:t>
-      </w:r>
-      <w:proofErr w:type="spellEnd"/>
-      <w:r>
-        <w:t xml:space="preserve"> (2.0 for Windows or Web application)</w:t>
+      <w:r>
+        <w:t>GitHub (2.0 for Windows or Web application)</w:t>
       </w:r>
     </w:p>
     <w:p>
@@ -3440,13 +3180,8 @@
         <w:ind w:hanging="359"/>
         <w:contextualSpacing/>
       </w:pPr>
-      <w:proofErr w:type="spellStart"/>
-      <w:r>
-        <w:t>StarUML</w:t>
-      </w:r>
-      <w:proofErr w:type="spellEnd"/>
-      <w:r>
-        <w:t xml:space="preserve"> (version 2.0.0)</w:t>
+      <w:r>
+        <w:t>StarUML (version 2.0.0)</w:t>
       </w:r>
     </w:p>
     <w:p>
@@ -3460,13 +3195,8 @@
         <w:ind w:hanging="359"/>
         <w:contextualSpacing/>
       </w:pPr>
-      <w:proofErr w:type="spellStart"/>
-      <w:r>
-        <w:t>Trello</w:t>
-      </w:r>
-      <w:proofErr w:type="spellEnd"/>
-      <w:r>
-        <w:t xml:space="preserve"> (web application)</w:t>
+      <w:r>
+        <w:t>Trello (web application)</w:t>
       </w:r>
     </w:p>
     <w:p>
@@ -3585,13 +3315,8 @@
         <w:ind w:hanging="359"/>
         <w:contextualSpacing/>
       </w:pPr>
-      <w:proofErr w:type="spellStart"/>
-      <w:r>
-        <w:t>Wamp</w:t>
-      </w:r>
-      <w:proofErr w:type="spellEnd"/>
-      <w:r>
-        <w:t xml:space="preserve"> Server</w:t>
+      <w:r>
+        <w:t>Wamp Server</w:t>
       </w:r>
     </w:p>
     <w:p>
@@ -3620,11 +3345,9 @@
         <w:ind w:hanging="359"/>
         <w:contextualSpacing/>
       </w:pPr>
-      <w:proofErr w:type="spellStart"/>
       <w:r>
         <w:t>Webstorm</w:t>
       </w:r>
-      <w:proofErr w:type="spellEnd"/>
     </w:p>
     <w:p>
       <w:pPr>
@@ -3638,13 +3361,8 @@
         <w:contextualSpacing/>
       </w:pPr>
       <w:r>
-        <w:t>Cordova/</w:t>
-      </w:r>
-      <w:proofErr w:type="spellStart"/>
-      <w:r>
-        <w:t>Phonegap</w:t>
-      </w:r>
-      <w:proofErr w:type="spellEnd"/>
+        <w:t>Cordova/Phonegap</w:t>
+      </w:r>
     </w:p>
     <w:p>
       <w:pPr>
@@ -3657,13 +3375,8 @@
         <w:ind w:hanging="359"/>
         <w:contextualSpacing/>
       </w:pPr>
-      <w:proofErr w:type="spellStart"/>
-      <w:r>
-        <w:t>AngularJS</w:t>
-      </w:r>
-      <w:proofErr w:type="spellEnd"/>
-      <w:r>
-        <w:t xml:space="preserve"> Framework</w:t>
+      <w:r>
+        <w:t>AngularJS Framework</w:t>
       </w:r>
     </w:p>
     <w:p>
@@ -3897,15 +3610,7 @@
         <w:contextualSpacing/>
       </w:pPr>
       <w:r>
-        <w:t xml:space="preserve">Develop app within </w:t>
-      </w:r>
-      <w:proofErr w:type="spellStart"/>
-      <w:r>
-        <w:t>AngularJS</w:t>
-      </w:r>
-      <w:proofErr w:type="spellEnd"/>
-      <w:r>
-        <w:t xml:space="preserve"> Framework</w:t>
+        <w:t>Develop app within AngularJS Framework</w:t>
       </w:r>
     </w:p>
     <w:p>
@@ -4505,25 +4210,7 @@
                 <w:sz w:val="16"/>
                 <w:highlight w:val="yellow"/>
               </w:rPr>
-              <w:t xml:space="preserve">Political. A description of how well received this solution would be </w:t>
-            </w:r>
-            <w:proofErr w:type="gramStart"/>
-            <w:r>
-              <w:rPr>
-                <w:b/>
-                <w:sz w:val="16"/>
-                <w:highlight w:val="yellow"/>
-              </w:rPr>
-              <w:t>from both</w:t>
-            </w:r>
-            <w:proofErr w:type="gramEnd"/>
-            <w:r>
-              <w:rPr>
-                <w:b/>
-                <w:sz w:val="16"/>
-                <w:highlight w:val="yellow"/>
-              </w:rPr>
-              <w:t xml:space="preserve"> user management, user, and organization perspective.</w:t>
+              <w:t>Political. A description of how well received this solution would be from both user management, user, and organization perspective.</w:t>
             </w:r>
           </w:p>
         </w:tc>
@@ -4929,17 +4616,8 @@
                 <w:b/>
                 <w:sz w:val="16"/>
               </w:rPr>
-              <w:t>Score</w:t>
-            </w:r>
-            <w:proofErr w:type="gramStart"/>
-            <w:r>
-              <w:rPr>
-                <w:b/>
-                <w:sz w:val="16"/>
-              </w:rPr>
-              <w:t>:27</w:t>
-            </w:r>
-            <w:proofErr w:type="gramEnd"/>
+              <w:t>Score:27</w:t>
+            </w:r>
           </w:p>
         </w:tc>
         <w:tc>
@@ -5127,17 +4805,8 @@
                 <w:b/>
                 <w:sz w:val="16"/>
               </w:rPr>
-              <w:t>Score</w:t>
-            </w:r>
-            <w:proofErr w:type="gramStart"/>
-            <w:r>
-              <w:rPr>
-                <w:b/>
-                <w:sz w:val="16"/>
-              </w:rPr>
-              <w:t>:29</w:t>
-            </w:r>
-            <w:proofErr w:type="gramEnd"/>
+              <w:t>Score:29</w:t>
+            </w:r>
           </w:p>
         </w:tc>
       </w:tr>
@@ -5481,17 +5150,8 @@
                 <w:b/>
                 <w:sz w:val="16"/>
               </w:rPr>
-              <w:t>Score</w:t>
-            </w:r>
-            <w:proofErr w:type="gramStart"/>
-            <w:r>
-              <w:rPr>
-                <w:b/>
-                <w:sz w:val="16"/>
-              </w:rPr>
-              <w:t>:27</w:t>
-            </w:r>
-            <w:proofErr w:type="gramEnd"/>
+              <w:t>Score:27</w:t>
+            </w:r>
           </w:p>
         </w:tc>
         <w:tc>
@@ -5714,17 +5374,8 @@
                 <w:b/>
                 <w:sz w:val="16"/>
               </w:rPr>
-              <w:t>Score</w:t>
-            </w:r>
-            <w:proofErr w:type="gramStart"/>
-            <w:r>
-              <w:rPr>
-                <w:b/>
-                <w:sz w:val="16"/>
-              </w:rPr>
-              <w:t>:25</w:t>
-            </w:r>
-            <w:proofErr w:type="gramEnd"/>
+              <w:t>Score:25</w:t>
+            </w:r>
           </w:p>
         </w:tc>
         <w:tc>
@@ -5947,17 +5598,8 @@
                 <w:b/>
                 <w:sz w:val="16"/>
               </w:rPr>
-              <w:t>Score</w:t>
-            </w:r>
-            <w:proofErr w:type="gramStart"/>
-            <w:r>
-              <w:rPr>
-                <w:b/>
-                <w:sz w:val="16"/>
-              </w:rPr>
-              <w:t>:27</w:t>
-            </w:r>
-            <w:proofErr w:type="gramEnd"/>
+              <w:t>Score:27</w:t>
+            </w:r>
           </w:p>
         </w:tc>
       </w:tr>
@@ -7293,11 +6935,9 @@
               <w:spacing w:line="360" w:lineRule="auto"/>
               <w:jc w:val="right"/>
             </w:pPr>
-            <w:proofErr w:type="gramStart"/>
             <w:r>
               <w:t>x2</w:t>
             </w:r>
-            <w:proofErr w:type="gramEnd"/>
           </w:p>
         </w:tc>
       </w:tr>
@@ -7386,13 +7026,8 @@
               <w:jc w:val="right"/>
             </w:pPr>
             <w:r>
-              <w:t>$19.99/</w:t>
-            </w:r>
-            <w:proofErr w:type="spellStart"/>
-            <w:r>
-              <w:t>mo</w:t>
-            </w:r>
-            <w:proofErr w:type="spellEnd"/>
+              <w:t>$19.99/mo</w:t>
+            </w:r>
           </w:p>
           <w:p>
             <w:pPr>
@@ -7401,11 +7036,9 @@
               <w:spacing w:line="360" w:lineRule="auto"/>
               <w:jc w:val="right"/>
             </w:pPr>
-            <w:proofErr w:type="gramStart"/>
             <w:r>
               <w:t>x8</w:t>
             </w:r>
-            <w:proofErr w:type="gramEnd"/>
           </w:p>
         </w:tc>
       </w:tr>
@@ -7471,13 +7104,8 @@
               <w:widowControl w:val="0"/>
               <w:spacing w:line="360" w:lineRule="auto"/>
             </w:pPr>
-            <w:proofErr w:type="spellStart"/>
-            <w:r>
-              <w:t>WebStorm</w:t>
-            </w:r>
-            <w:proofErr w:type="spellEnd"/>
-            <w:r>
-              <w:t xml:space="preserve"> Licenses (x2) </w:t>
+            <w:r>
+              <w:t xml:space="preserve">WebStorm Licenses (x2) </w:t>
             </w:r>
           </w:p>
         </w:tc>
@@ -7509,11 +7137,9 @@
               <w:spacing w:line="360" w:lineRule="auto"/>
               <w:jc w:val="right"/>
             </w:pPr>
-            <w:proofErr w:type="gramStart"/>
             <w:r>
               <w:t>x2</w:t>
             </w:r>
-            <w:proofErr w:type="gramEnd"/>
           </w:p>
         </w:tc>
       </w:tr>
@@ -7666,17 +7292,7 @@
         <w:ind w:left="720"/>
       </w:pPr>
       <w:r>
-        <w:t xml:space="preserve">In Attendance: Juan Gonzalez-Llanos, Joseph Gonzalez, </w:t>
-      </w:r>
-      <w:proofErr w:type="spellStart"/>
-      <w:proofErr w:type="gramStart"/>
-      <w:r>
-        <w:t>Cortney</w:t>
-      </w:r>
-      <w:proofErr w:type="spellEnd"/>
-      <w:proofErr w:type="gramEnd"/>
-      <w:r>
-        <w:t xml:space="preserve"> Mills</w:t>
+        <w:t>In Attendance: Juan Gonzalez-Llanos, Joseph Gonzalez, Cortney Mills</w:t>
       </w:r>
     </w:p>
     <w:p>
@@ -7801,23 +7417,7 @@
         <w:ind w:left="1440"/>
       </w:pPr>
       <w:r>
-        <w:t xml:space="preserve">Introduced </w:t>
-      </w:r>
-      <w:proofErr w:type="gramStart"/>
-      <w:r>
-        <w:t>ourselves</w:t>
-      </w:r>
-      <w:proofErr w:type="gramEnd"/>
-      <w:r>
-        <w:t xml:space="preserve"> to </w:t>
-      </w:r>
-      <w:proofErr w:type="spellStart"/>
-      <w:r>
-        <w:t>Cortney</w:t>
-      </w:r>
-      <w:proofErr w:type="spellEnd"/>
-      <w:r>
-        <w:t xml:space="preserve"> and the Picture Management. Discussed the Social Wall project, what is needed and what is expected. </w:t>
+        <w:t xml:space="preserve">Introduced ourselves to Cortney and the Picture Management. Discussed the Social Wall project, what is needed and what is expected. </w:t>
       </w:r>
     </w:p>
     <w:p>
@@ -8059,23 +7659,7 @@
         <w:ind w:left="720"/>
       </w:pPr>
       <w:r>
-        <w:t xml:space="preserve">In Attendance: Juan Gonzalez-Llanos, Joseph Gonzalez, </w:t>
-      </w:r>
-      <w:proofErr w:type="spellStart"/>
-      <w:r>
-        <w:t>Cortney</w:t>
-      </w:r>
-      <w:proofErr w:type="spellEnd"/>
-      <w:r>
-        <w:t xml:space="preserve"> Mills</w:t>
-      </w:r>
-      <w:proofErr w:type="gramStart"/>
-      <w:r>
-        <w:t>,  Louis</w:t>
-      </w:r>
-      <w:proofErr w:type="gramEnd"/>
-      <w:r>
-        <w:t xml:space="preserve"> Zuckerman</w:t>
+        <w:t>In Attendance: Juan Gonzalez-Llanos, Joseph Gonzalez, Cortney Mills,  Louis Zuckerman</w:t>
       </w:r>
     </w:p>
     <w:p>
@@ -8170,15 +7754,7 @@
         <w:ind w:left="1440"/>
       </w:pPr>
       <w:r>
-        <w:t xml:space="preserve">Louis would become a mentor as well of the project. Had meeting to discuss how to approach the project and finalize requirement elicitation. Decided upon an android application, chrome cast compatible, as well as a web application. Discussed tools needed as well as framework that will be utilized being </w:t>
-      </w:r>
-      <w:proofErr w:type="spellStart"/>
-      <w:r>
-        <w:t>angularjs</w:t>
-      </w:r>
-      <w:proofErr w:type="spellEnd"/>
-      <w:r>
-        <w:t xml:space="preserve">. Joseph would be in charge of android application, Juan in charge of Slide show engine and web app. </w:t>
+        <w:t xml:space="preserve">Louis would become a mentor as well of the project. Had meeting to discuss how to approach the project and finalize requirement elicitation. Decided upon an android application, chrome cast compatible, as well as a web application. Discussed tools needed as well as framework that will be utilized being angularjs. Joseph would be in charge of android application, Juan in charge of Slide show engine and web app. </w:t>
       </w:r>
     </w:p>
     <w:p>
@@ -8255,23 +7831,7 @@
         <w:ind w:left="720"/>
       </w:pPr>
       <w:r>
-        <w:t xml:space="preserve">In Attendance: Juan Gonzalez-Llanos, Joseph Gonzalez, </w:t>
-      </w:r>
-      <w:proofErr w:type="spellStart"/>
-      <w:r>
-        <w:t>Cortney</w:t>
-      </w:r>
-      <w:proofErr w:type="spellEnd"/>
-      <w:r>
-        <w:t xml:space="preserve"> Mills</w:t>
-      </w:r>
-      <w:proofErr w:type="gramStart"/>
-      <w:r>
-        <w:t>,  Louis</w:t>
-      </w:r>
-      <w:proofErr w:type="gramEnd"/>
-      <w:r>
-        <w:t xml:space="preserve"> Zuckerman</w:t>
+        <w:t>In Attendance: Juan Gonzalez-Llanos, Joseph Gonzalez, Cortney Mills,  Louis Zuckerman</w:t>
       </w:r>
     </w:p>
     <w:p>
@@ -8352,15 +7912,7 @@
         <w:ind w:left="1440"/>
       </w:pPr>
       <w:r>
-        <w:t xml:space="preserve">Discussion and acceptance of major work must be done on core parts of system. Must get android application running </w:t>
-      </w:r>
-      <w:proofErr w:type="spellStart"/>
-      <w:r>
-        <w:t>phonegap</w:t>
-      </w:r>
-      <w:proofErr w:type="spellEnd"/>
-      <w:r>
-        <w:t xml:space="preserve"> and slideshow engine must begin development.</w:t>
+        <w:t>Discussion and acceptance of major work must be done on core parts of system. Must get android application running phonegap and slideshow engine must begin development.</w:t>
       </w:r>
     </w:p>
     <w:p>
@@ -8436,23 +7988,7 @@
         <w:ind w:left="720"/>
       </w:pPr>
       <w:r>
-        <w:t xml:space="preserve">In Attendance: Juan Gonzalez-Llanos, Joseph Gonzalez, </w:t>
-      </w:r>
-      <w:proofErr w:type="spellStart"/>
-      <w:r>
-        <w:t>Cortney</w:t>
-      </w:r>
-      <w:proofErr w:type="spellEnd"/>
-      <w:r>
-        <w:t xml:space="preserve"> Mills, </w:t>
-      </w:r>
-      <w:proofErr w:type="gramStart"/>
-      <w:r>
-        <w:t>Louis</w:t>
-      </w:r>
-      <w:proofErr w:type="gramEnd"/>
-      <w:r>
-        <w:t xml:space="preserve"> Zuckerman</w:t>
+        <w:t>In Attendance: Juan Gonzalez-Llanos, Joseph Gonzalez, Cortney Mills, Louis Zuckerman</w:t>
       </w:r>
     </w:p>
     <w:p>
@@ -8487,15 +8023,7 @@
         <w:contextualSpacing/>
       </w:pPr>
       <w:r>
-        <w:t xml:space="preserve">Discuss </w:t>
-      </w:r>
-      <w:proofErr w:type="spellStart"/>
-      <w:r>
-        <w:t>phonegap</w:t>
-      </w:r>
-      <w:proofErr w:type="spellEnd"/>
-      <w:r>
-        <w:t xml:space="preserve"> project</w:t>
+        <w:t>Discuss phonegap project</w:t>
       </w:r>
     </w:p>
     <w:p>
@@ -8539,42 +8067,8 @@
         <w:spacing w:line="360" w:lineRule="auto"/>
         <w:ind w:left="1440"/>
       </w:pPr>
-      <w:proofErr w:type="spellStart"/>
-      <w:proofErr w:type="gramStart"/>
-      <w:r>
-        <w:t>Phonegap</w:t>
-      </w:r>
-      <w:proofErr w:type="spellEnd"/>
-      <w:r>
-        <w:t xml:space="preserve"> project discussed in detail.</w:t>
-      </w:r>
-      <w:proofErr w:type="gramEnd"/>
-      <w:r>
-        <w:t xml:space="preserve"> </w:t>
-      </w:r>
-      <w:proofErr w:type="gramStart"/>
-      <w:r>
-        <w:t>Along with getting application running on emulator.</w:t>
-      </w:r>
-      <w:proofErr w:type="gramEnd"/>
-      <w:r>
-        <w:t xml:space="preserve"> See benefits of angular and begin approach to develop using framework. Slideshow engine </w:t>
-      </w:r>
-      <w:proofErr w:type="gramStart"/>
-      <w:r>
-        <w:t>displayed,</w:t>
-      </w:r>
-      <w:proofErr w:type="gramEnd"/>
-      <w:r>
-        <w:t xml:space="preserve"> must be converted to </w:t>
-      </w:r>
-      <w:proofErr w:type="spellStart"/>
-      <w:r>
-        <w:t>angularjs</w:t>
-      </w:r>
-      <w:proofErr w:type="spellEnd"/>
-      <w:r>
-        <w:t xml:space="preserve">. </w:t>
+      <w:r>
+        <w:t xml:space="preserve">Phonegap project discussed in detail. Along with getting application running on emulator. See benefits of angular and begin approach to develop using framework. Slideshow engine displayed, must be converted to angularjs. </w:t>
       </w:r>
     </w:p>
     <w:p>
@@ -8827,23 +8321,7 @@
         <w:ind w:left="720"/>
       </w:pPr>
       <w:r>
-        <w:t xml:space="preserve">In Attendance: Juan Gonzalez-Llanos, Joseph Gonzalez, </w:t>
-      </w:r>
-      <w:proofErr w:type="spellStart"/>
-      <w:r>
-        <w:t>Cortney</w:t>
-      </w:r>
-      <w:proofErr w:type="spellEnd"/>
-      <w:r>
-        <w:t xml:space="preserve"> Mills, </w:t>
-      </w:r>
-      <w:proofErr w:type="gramStart"/>
-      <w:r>
-        <w:t>Louis</w:t>
-      </w:r>
-      <w:proofErr w:type="gramEnd"/>
-      <w:r>
-        <w:t xml:space="preserve"> Zuckerman</w:t>
+        <w:t>In Attendance: Juan Gonzalez-Llanos, Joseph Gonzalez, Cortney Mills, Louis Zuckerman</w:t>
       </w:r>
     </w:p>
     <w:p>
@@ -8878,15 +8356,7 @@
         <w:contextualSpacing/>
       </w:pPr>
       <w:r>
-        <w:t xml:space="preserve">Discuss </w:t>
-      </w:r>
-      <w:proofErr w:type="spellStart"/>
-      <w:r>
-        <w:t>phonegap</w:t>
-      </w:r>
-      <w:proofErr w:type="spellEnd"/>
-      <w:r>
-        <w:t xml:space="preserve"> project</w:t>
+        <w:t>Discuss phonegap project</w:t>
       </w:r>
     </w:p>
     <w:p>
@@ -8930,42 +8400,8 @@
         <w:spacing w:line="360" w:lineRule="auto"/>
         <w:ind w:left="1440"/>
       </w:pPr>
-      <w:proofErr w:type="spellStart"/>
-      <w:proofErr w:type="gramStart"/>
-      <w:r>
-        <w:t>Phonegap</w:t>
-      </w:r>
-      <w:proofErr w:type="spellEnd"/>
-      <w:r>
-        <w:t xml:space="preserve"> project discussed in detail.</w:t>
-      </w:r>
-      <w:proofErr w:type="gramEnd"/>
-      <w:r>
-        <w:t xml:space="preserve"> </w:t>
-      </w:r>
-      <w:proofErr w:type="gramStart"/>
-      <w:r>
-        <w:t>Along with getting application running on emulator.</w:t>
-      </w:r>
-      <w:proofErr w:type="gramEnd"/>
-      <w:r>
-        <w:t xml:space="preserve"> See benefits of angular and begin approach to develop using framework. Slideshow engine </w:t>
-      </w:r>
-      <w:proofErr w:type="gramStart"/>
-      <w:r>
-        <w:t>displayed,</w:t>
-      </w:r>
-      <w:proofErr w:type="gramEnd"/>
-      <w:r>
-        <w:t xml:space="preserve"> must be converted to </w:t>
-      </w:r>
-      <w:proofErr w:type="spellStart"/>
-      <w:r>
-        <w:t>angularjs</w:t>
-      </w:r>
-      <w:proofErr w:type="spellEnd"/>
-      <w:r>
-        <w:t xml:space="preserve">. </w:t>
+      <w:r>
+        <w:t xml:space="preserve">Phonegap project discussed in detail. Along with getting application running on emulator. See benefits of angular and begin approach to develop using framework. Slideshow engine displayed, must be converted to angularjs. </w:t>
       </w:r>
     </w:p>
     <w:p>
@@ -9193,23 +8629,7 @@
         <w:ind w:left="720"/>
       </w:pPr>
       <w:r>
-        <w:t xml:space="preserve">In Attendance: Juan Gonzalez-Llanos, Joseph Gonzalez, </w:t>
-      </w:r>
-      <w:proofErr w:type="spellStart"/>
-      <w:r>
-        <w:t>Cortney</w:t>
-      </w:r>
-      <w:proofErr w:type="spellEnd"/>
-      <w:r>
-        <w:t xml:space="preserve"> Mills, </w:t>
-      </w:r>
-      <w:proofErr w:type="gramStart"/>
-      <w:r>
-        <w:t>Louis</w:t>
-      </w:r>
-      <w:proofErr w:type="gramEnd"/>
-      <w:r>
-        <w:t xml:space="preserve"> Zuckerman</w:t>
+        <w:t>In Attendance: Juan Gonzalez-Llanos, Joseph Gonzalez, Cortney Mills, Louis Zuckerman</w:t>
       </w:r>
     </w:p>
     <w:p>
@@ -9304,15 +8724,7 @@
         <w:ind w:left="1440"/>
       </w:pPr>
       <w:r>
-        <w:t xml:space="preserve">Chrome Cast was the main focus of this meeting. Picture Marketing lent us their Chrome Cast so that we could begin developing the app so it could utilize it. Afterwards, we discussed the slideshow engine, and getting it working using the </w:t>
-      </w:r>
-      <w:proofErr w:type="spellStart"/>
-      <w:r>
-        <w:t>AngularJS</w:t>
-      </w:r>
-      <w:proofErr w:type="spellEnd"/>
-      <w:r>
-        <w:t xml:space="preserve"> framework.</w:t>
+        <w:t>Chrome Cast was the main focus of this meeting. Picture Marketing lent us their Chrome Cast so that we could begin developing the app so it could utilize it. Afterwards, we discussed the slideshow engine, and getting it working using the AngularJS framework.</w:t>
       </w:r>
     </w:p>
     <w:p>
@@ -9548,15 +8960,7 @@
         <w:ind w:left="720"/>
       </w:pPr>
       <w:r>
-        <w:t xml:space="preserve">In Attendance: Juan Gonzalez-Llanos, Joseph </w:t>
-      </w:r>
-      <w:proofErr w:type="spellStart"/>
-      <w:r>
-        <w:t>GonzalezLate</w:t>
-      </w:r>
-      <w:proofErr w:type="spellEnd"/>
-      <w:r>
-        <w:t>: N/A</w:t>
+        <w:t>In Attendance: Juan Gonzalez-Llanos, Joseph GonzalezLate: N/A</w:t>
       </w:r>
     </w:p>
     <w:p>
@@ -9682,23 +9086,7 @@
       </w:pPr>
       <w:r>
         <w:lastRenderedPageBreak/>
-        <w:t xml:space="preserve">In Attendance: Juan Gonzalez-Llanos, Joseph Gonzalez, </w:t>
-      </w:r>
-      <w:proofErr w:type="spellStart"/>
-      <w:r>
-        <w:t>Cortney</w:t>
-      </w:r>
-      <w:proofErr w:type="spellEnd"/>
-      <w:r>
-        <w:t xml:space="preserve"> Mills, </w:t>
-      </w:r>
-      <w:proofErr w:type="gramStart"/>
-      <w:r>
-        <w:t>Louis</w:t>
-      </w:r>
-      <w:proofErr w:type="gramEnd"/>
-      <w:r>
-        <w:t xml:space="preserve"> Zuckerman</w:t>
+        <w:t>In Attendance: Juan Gonzalez-Llanos, Joseph Gonzalez, Cortney Mills, Louis Zuckerman</w:t>
       </w:r>
     </w:p>
     <w:p>
@@ -9862,23 +9250,7 @@
         <w:ind w:left="720"/>
       </w:pPr>
       <w:r>
-        <w:t xml:space="preserve">In Attendance: Juan Gonzalez-Llanos, Joseph Gonzalez, </w:t>
-      </w:r>
-      <w:proofErr w:type="spellStart"/>
-      <w:r>
-        <w:t>Cortney</w:t>
-      </w:r>
-      <w:proofErr w:type="spellEnd"/>
-      <w:r>
-        <w:t xml:space="preserve"> Mills, </w:t>
-      </w:r>
-      <w:proofErr w:type="gramStart"/>
-      <w:r>
-        <w:t>Louis</w:t>
-      </w:r>
-      <w:proofErr w:type="gramEnd"/>
-      <w:r>
-        <w:t xml:space="preserve"> Zuckerman</w:t>
+        <w:t>In Attendance: Juan Gonzalez-Llanos, Joseph Gonzalez, Cortney Mills, Louis Zuckerman</w:t>
       </w:r>
     </w:p>
     <w:p>
@@ -10032,21 +9404,8 @@
         </w:r>
       </w:hyperlink>
       <w:r>
-        <w:t xml:space="preserve"> - </w:t>
-      </w:r>
-      <w:proofErr w:type="spellStart"/>
-      <w:r>
-        <w:t>AngularJS</w:t>
-      </w:r>
-      <w:proofErr w:type="spellEnd"/>
-      <w:r>
-        <w:t xml:space="preserve"> Framework for </w:t>
-      </w:r>
-      <w:proofErr w:type="spellStart"/>
-      <w:r>
-        <w:t>Javascript</w:t>
-      </w:r>
-      <w:proofErr w:type="spellEnd"/>
+        <w:t xml:space="preserve"> - AngularJS Framework for Javascript</w:t>
+      </w:r>
     </w:p>
     <w:p>
       <w:pPr>
@@ -10271,7 +9630,7 @@
       <w:rPr>
         <w:noProof/>
       </w:rPr>
-      <w:t>8</w:t>
+      <w:t>4</w:t>
     </w:r>
     <w:r>
       <w:rPr>

</xml_diff>